<commit_message>
Build out individual agents for each section
</commit_message>
<xml_diff>
--- a/templates/TEMPLATE FUND Screening Memo.docx
+++ b/templates/TEMPLATE FUND Screening Memo.docx
@@ -296,19 +296,7 @@
         <w:rPr>
           <w:rFonts w:cs="Calibri" w:ascii="Calibri" w:hAnsi="Calibri"/>
         </w:rPr>
-        <w:t>&lt;</w:t>
-      </w:r>
-      <w:r>
-        <w:rPr>
-          <w:rFonts w:cs="Calibri" w:ascii="Calibri" w:hAnsi="Calibri"/>
-        </w:rPr>
-        <w:t>[Fundraise Summary &amp; Timing]</w:t>
-      </w:r>
-      <w:r>
-        <w:rPr>
-          <w:rFonts w:cs="Calibri" w:ascii="Calibri" w:hAnsi="Calibri"/>
-        </w:rPr>
-        <w:t>&gt;</w:t>
+        <w:t>&lt;[Fundraise Summary &amp; Timing]&gt;</w:t>
       </w:r>
     </w:p>
     <w:p>
@@ -362,7 +350,7 @@
         <w:rPr>
           <w:rFonts w:cs="Calibri" w:ascii="Calibri" w:hAnsi="Calibri"/>
         </w:rPr>
-        <w:t>X</w:t>
+        <w:t>&lt;[Diligence Items]&gt;</w:t>
       </w:r>
     </w:p>
     <w:p>
@@ -398,7 +386,7 @@
         <w:rPr>
           <w:rFonts w:cs="Calibri" w:ascii="Calibri" w:hAnsi="Calibri"/>
         </w:rPr>
-        <w:t>X</w:t>
+        <w:t>&lt;[Conclusions]&gt;</w:t>
       </w:r>
     </w:p>
     <w:p>
@@ -447,7 +435,7 @@
         <w:rPr>
           <w:rFonts w:cs="Calibri" w:ascii="Calibri" w:hAnsi="Calibri"/>
         </w:rPr>
-        <w:t>X</w:t>
+        <w:t>&lt;[Overview]&gt;</w:t>
       </w:r>
     </w:p>
     <w:p>
@@ -459,10 +447,8 @@
         </w:rPr>
       </w:pPr>
       <w:r>
-        <w:rPr>
-          <w:rFonts w:cs="Calibri" w:ascii="Calibri" w:hAnsi="Calibri"/>
-        </w:rPr>
-        <w:t>Market Opportunity</w:t>
+        <w:rPr/>
+        <w:t>Market opportunity</w:t>
       </w:r>
     </w:p>
     <w:p>
@@ -477,7 +463,7 @@
         <w:rPr>
           <w:rFonts w:cs="Calibri" w:ascii="Calibri" w:hAnsi="Calibri"/>
         </w:rPr>
-        <w:t>X</w:t>
+        <w:t>&lt;[Market Opportunity]&gt;</w:t>
       </w:r>
     </w:p>
     <w:p>
@@ -507,7 +493,7 @@
         <w:rPr>
           <w:rFonts w:cs="Calibri" w:ascii="Calibri" w:hAnsi="Calibri"/>
         </w:rPr>
-        <w:t>X</w:t>
+        <w:t>&lt;[Differentiation &amp; Winning Deals]&gt;</w:t>
       </w:r>
     </w:p>
     <w:p>
@@ -538,7 +524,7 @@
         <w:rPr>
           <w:rFonts w:cs="Calibri" w:ascii="Calibri" w:hAnsi="Calibri"/>
         </w:rPr>
-        <w:t>X</w:t>
+        <w:t>&lt;[Sourcing &amp; Picking Deals]&gt;</w:t>
       </w:r>
     </w:p>
     <w:p>
@@ -568,7 +554,7 @@
         <w:rPr>
           <w:rFonts w:cs="Calibri" w:ascii="Calibri" w:hAnsi="Calibri"/>
         </w:rPr>
-        <w:t>X</w:t>
+        <w:t>&lt;[Post-Investment]&gt;</w:t>
       </w:r>
     </w:p>
     <w:p>
@@ -598,7 +584,7 @@
         <w:rPr>
           <w:rFonts w:cs="Calibri" w:ascii="Calibri" w:hAnsi="Calibri"/>
         </w:rPr>
-        <w:t>X</w:t>
+        <w:t>&lt;[Exiting Deals]&gt;</w:t>
       </w:r>
     </w:p>
     <w:p>
@@ -970,7 +956,7 @@
         <w:rPr>
           <w:rFonts w:cs="Calibri" w:ascii="Calibri" w:hAnsi="Calibri"/>
         </w:rPr>
-        <w:t>X</w:t>
+        <w:t>&lt;[Fund Team]&gt;</w:t>
       </w:r>
     </w:p>
     <w:p>

</xml_diff>

<commit_message>
Group similar tasks to a single agent.
</commit_message>
<xml_diff>
--- a/templates/TEMPLATE FUND Screening Memo.docx
+++ b/templates/TEMPLATE FUND Screening Memo.docx
@@ -28,7 +28,7 @@
           <w:szCs w:val="22"/>
           <w:lang w:eastAsia="en-US"/>
         </w:rPr>
-        <w:t>Fund Name</w:t>
+        <w:t>[[Fund Name]]</w:t>
       </w:r>
     </w:p>
     <w:p>
@@ -63,12 +63,12 @@
         <w:t>Founded:</w:t>
         <w:tab/>
         <w:tab/>
-        <w:t>[Year]</w:t>
-        <w:tab/>
-        <w:tab/>
-        <w:tab/>
-        <w:tab/>
-        <w:t xml:space="preserve">[City, State] </w:t>
+        <w:t>&lt;[Year Founded]&gt;</w:t>
+        <w:tab/>
+        <w:tab/>
+        <w:tab/>
+        <w:tab/>
+        <w:t xml:space="preserve">&lt;[City State]&gt; </w:t>
       </w:r>
     </w:p>
     <w:p>
@@ -153,7 +153,7 @@
         <w:tab/>
         <w:tab/>
         <w:tab/>
-        <w:t>[AUM]</w:t>
+        <w:t>&lt;[AUM]&gt;</w:t>
       </w:r>
     </w:p>
     <w:p>
@@ -184,7 +184,7 @@
         <w:t>Manager Type:</w:t>
         <w:tab/>
         <w:tab/>
-        <w:t>[New/Existing]</w:t>
+        <w:t>&lt;[Manager Type: New/Existing]&gt;</w:t>
       </w:r>
     </w:p>
     <w:p>
@@ -203,7 +203,7 @@
         <w:t xml:space="preserve">Original Source: </w:t>
         <w:tab/>
         <w:tab/>
-        <w:t>[Source]</w:t>
+        <w:t>&lt;[Original Source]&gt;</w:t>
       </w:r>
     </w:p>
     <w:p>
@@ -338,9 +338,10 @@
         <w:pStyle w:val="ListParagraph"/>
         <w:numPr>
           <w:ilvl w:val="0"/>
-          <w:numId w:val="1"/>
+          <w:numId w:val="0"/>
         </w:numPr>
         <w:spacing w:before="100" w:after="100"/>
+        <w:ind w:hanging="0" w:left="360"/>
         <w:contextualSpacing/>
         <w:rPr>
           <w:rFonts w:ascii="Calibri" w:hAnsi="Calibri" w:cs="Calibri"/>
@@ -373,9 +374,10 @@
         <w:pStyle w:val="ListParagraph"/>
         <w:numPr>
           <w:ilvl w:val="0"/>
-          <w:numId w:val="1"/>
+          <w:numId w:val="0"/>
         </w:numPr>
         <w:spacing w:lineRule="auto" w:line="259" w:before="100" w:after="100"/>
+        <w:ind w:hanging="0" w:left="360"/>
         <w:contextualSpacing/>
         <w:jc w:val="both"/>
         <w:rPr>
@@ -626,7 +628,7 @@
         <w:tab/>
         <w:tab/>
         <w:tab/>
-        <w:t>X</w:t>
+        <w:t>&lt;[Portfolio Construction - Geography]&gt;</w:t>
       </w:r>
     </w:p>
     <w:p>
@@ -651,8 +653,10 @@
       <w:r>
         <w:rPr>
           <w:rFonts w:cs="Calibri" w:ascii="Calibri" w:hAnsi="Calibri"/>
-        </w:rPr>
-        <w:t xml:space="preserve">X </w:t>
+          <w:b w:val="false"/>
+          <w:bCs w:val="false"/>
+        </w:rPr>
+        <w:t xml:space="preserve">&lt;[Portfolio Construction – number of companies]&gt; </w:t>
       </w:r>
     </w:p>
     <w:p>
@@ -679,8 +683,10 @@
       <w:r>
         <w:rPr>
           <w:rFonts w:cs="Calibri" w:ascii="Calibri" w:hAnsi="Calibri"/>
-        </w:rPr>
-        <w:t>X</w:t>
+          <w:b w:val="false"/>
+          <w:bCs w:val="false"/>
+        </w:rPr>
+        <w:t>&lt;[Portfolio Construction – initial investment]&gt;</w:t>
       </w:r>
     </w:p>
     <w:p>
@@ -706,8 +712,10 @@
       <w:r>
         <w:rPr>
           <w:rFonts w:cs="Calibri" w:ascii="Calibri" w:hAnsi="Calibri"/>
-        </w:rPr>
-        <w:t>X</w:t>
+          <w:b w:val="false"/>
+          <w:bCs w:val="false"/>
+        </w:rPr>
+        <w:t>&lt;[Portfolio Construction – Total Investment]&gt;</w:t>
       </w:r>
     </w:p>
     <w:p>
@@ -733,7 +741,14 @@
         <w:tab/>
         <w:tab/>
         <w:tab/>
-        <w:t>X</w:t>
+      </w:r>
+      <w:r>
+        <w:rPr>
+          <w:rFonts w:cs="Calibri" w:ascii="Calibri" w:hAnsi="Calibri"/>
+          <w:b w:val="false"/>
+          <w:bCs w:val="false"/>
+        </w:rPr>
+        <w:t>&lt;[Portfolio Construction – Ownership Strategy]&gt;</w:t>
       </w:r>
     </w:p>
     <w:p>
@@ -760,7 +775,14 @@
         <w:tab/>
         <w:tab/>
         <w:tab/>
-        <w:t>X</w:t>
+      </w:r>
+      <w:r>
+        <w:rPr>
+          <w:rFonts w:cs="Calibri" w:ascii="Calibri" w:hAnsi="Calibri"/>
+          <w:b w:val="false"/>
+          <w:bCs w:val="false"/>
+        </w:rPr>
+        <w:t>&lt;[Portfolio Construction – Entry Round]&gt;</w:t>
       </w:r>
     </w:p>
     <w:p>
@@ -788,8 +810,10 @@
       <w:r>
         <w:rPr>
           <w:rFonts w:cs="Calibri" w:ascii="Calibri" w:hAnsi="Calibri"/>
-        </w:rPr>
-        <w:t>X</w:t>
+          <w:b w:val="false"/>
+          <w:bCs w:val="false"/>
+        </w:rPr>
+        <w:t>&lt;[Portfolio Construction – Reserve Strategy]&gt;</w:t>
       </w:r>
     </w:p>
     <w:p>
@@ -816,7 +840,14 @@
         <w:tab/>
         <w:tab/>
         <w:tab/>
-        <w:t>X</w:t>
+      </w:r>
+      <w:r>
+        <w:rPr>
+          <w:rFonts w:cs="Calibri" w:ascii="Calibri" w:hAnsi="Calibri"/>
+          <w:b w:val="false"/>
+          <w:bCs w:val="false"/>
+        </w:rPr>
+        <w:t>&lt;[Portfolio Construction – Board Seats]&gt;</w:t>
       </w:r>
     </w:p>
     <w:p>
@@ -846,7 +877,7 @@
         <w:rPr>
           <w:rFonts w:cs="Calibri" w:ascii="Calibri" w:hAnsi="Calibri"/>
         </w:rPr>
-        <w:t>X</w:t>
+        <w:t>&lt;[Initial Portfolio Investments]&gt;</w:t>
       </w:r>
     </w:p>
     <w:p>
@@ -877,7 +908,7 @@
         <w:rPr>
           <w:rFonts w:cs="Calibri" w:ascii="Calibri" w:hAnsi="Calibri"/>
         </w:rPr>
-        <w:t>X</w:t>
+        <w:t>&lt;[Prior Track Record]&gt;</w:t>
       </w:r>
     </w:p>
     <w:p>
@@ -906,7 +937,7 @@
         <w:rPr>
           <w:rFonts w:cs="Calibri" w:ascii="Calibri" w:hAnsi="Calibri"/>
         </w:rPr>
-        <w:t>X</w:t>
+        <w:t>&lt;[Similar Fund Managers]&gt;</w:t>
       </w:r>
     </w:p>
     <w:p>
@@ -986,7 +1017,7 @@
         <w:rPr>
           <w:rFonts w:cs="Calibri" w:ascii="Calibri" w:hAnsi="Calibri"/>
         </w:rPr>
-        <w:t>X</w:t>
+        <w:t>&lt;[Co-Investment Views]&gt;</w:t>
       </w:r>
     </w:p>
     <w:p>
@@ -1035,7 +1066,7 @@
         <w:rPr>
           <w:rFonts w:cs="Calibri" w:ascii="Calibri" w:hAnsi="Calibri"/>
         </w:rPr>
-        <w:t>X</w:t>
+        <w:t>&lt;[KWI Portfolio Overlap]&gt;</w:t>
       </w:r>
     </w:p>
     <w:p>
@@ -1065,7 +1096,7 @@
         <w:rPr>
           <w:rFonts w:cs="Calibri" w:ascii="Calibri" w:hAnsi="Calibri"/>
         </w:rPr>
-        <w:t>X</w:t>
+        <w:t>&lt;[Network Reference Points]&gt;</w:t>
       </w:r>
     </w:p>
     <w:sectPr>

</xml_diff>